<commit_message>
Updates to answers and notes.
</commit_message>
<xml_diff>
--- a/lab1/answers.docx
+++ b/lab1/answers.docx
@@ -33,30 +33,106 @@
     </w:p>
     <w:p>
       <w:r>
-        <w:t>Tuple and TupleDesc were both implemented as lists. This makes the class work in O(1) time for every method other than fieldNameToIndex (not including the ones that must be O(N)). I could make it O(1) with a  map, but it’s not worth it.</w:t>
-      </w:r>
-    </w:p>
-    <w:p>
-      <w:r>
-        <w:t>Catalog is a pair of maps, one from names to ids and one from ids to relevant data (DbFile, primary key, and name). This is O(1) for all queries.</w:t>
-      </w:r>
-    </w:p>
-    <w:p>
-      <w:r>
-        <w:t>BufferPool is a map from PageId</w:t>
-      </w:r>
+        <w:t xml:space="preserve">Tuple and </w:t>
+      </w:r>
+      <w:proofErr w:type="spellStart"/>
+      <w:r>
+        <w:t>TupleDesc</w:t>
+      </w:r>
+      <w:proofErr w:type="spellEnd"/>
+      <w:r>
+        <w:t xml:space="preserve"> were both implemented as lists. This makes the class work in </w:t>
+      </w:r>
+      <w:proofErr w:type="gramStart"/>
+      <w:r>
+        <w:t>O(</w:t>
+      </w:r>
+      <w:proofErr w:type="gramEnd"/>
+      <w:r>
+        <w:t xml:space="preserve">1) time for every method other than </w:t>
+      </w:r>
+      <w:proofErr w:type="spellStart"/>
+      <w:r>
+        <w:t>fieldNameToIndex</w:t>
+      </w:r>
+      <w:proofErr w:type="spellEnd"/>
+      <w:r>
+        <w:t xml:space="preserve"> (not including the ones that must be O(N)). I could make it </w:t>
+      </w:r>
+      <w:proofErr w:type="gramStart"/>
+      <w:r>
+        <w:t>O(</w:t>
+      </w:r>
+      <w:proofErr w:type="gramEnd"/>
+      <w:r>
+        <w:t>1) with a  map, but it’s not worth it.</w:t>
+      </w:r>
+    </w:p>
+    <w:p>
+      <w:r>
+        <w:t>Catalog is a pair of maps, one from names to ids and one from ids to relevant data (</w:t>
+      </w:r>
+      <w:proofErr w:type="spellStart"/>
+      <w:r>
+        <w:t>DbFile</w:t>
+      </w:r>
+      <w:proofErr w:type="spellEnd"/>
+      <w:r>
+        <w:t xml:space="preserve">, primary key, and name). This is </w:t>
+      </w:r>
+      <w:proofErr w:type="gramStart"/>
+      <w:r>
+        <w:t>O(</w:t>
+      </w:r>
+      <w:proofErr w:type="gramEnd"/>
+      <w:r>
+        <w:t>1) for all queries.</w:t>
+      </w:r>
+    </w:p>
+    <w:p>
+      <w:proofErr w:type="spellStart"/>
+      <w:r>
+        <w:t>BufferPool</w:t>
+      </w:r>
+      <w:proofErr w:type="spellEnd"/>
+      <w:r>
+        <w:t xml:space="preserve"> is a map from </w:t>
+      </w:r>
+      <w:proofErr w:type="spellStart"/>
+      <w:r>
+        <w:t>PageId</w:t>
+      </w:r>
+      <w:proofErr w:type="spellEnd"/>
       <w:r>
         <w:t xml:space="preserve"> to Page.</w:t>
       </w:r>
     </w:p>
     <w:p>
-      <w:r>
-        <w:t>HeapPage has a map from Tuple to its index in the Tuple array. It also has a list of empty slots for inserting new Tuple.</w:t>
-      </w:r>
-    </w:p>
-    <w:p>
-      <w:r>
-        <w:t>HeapFile has a static counter to assign unique ids. These are cached by file name in a static map so HeapFiles with the same name won’t get different ids.</w:t>
+      <w:proofErr w:type="spellStart"/>
+      <w:r>
+        <w:t>HeapPage</w:t>
+      </w:r>
+      <w:proofErr w:type="spellEnd"/>
+      <w:r>
+        <w:t xml:space="preserve"> has a map from Tuple to its index in the Tuple array. It also has a list of empty slots for inserting new Tuple.</w:t>
+      </w:r>
+    </w:p>
+    <w:p>
+      <w:proofErr w:type="spellStart"/>
+      <w:r>
+        <w:t>HeapFile</w:t>
+      </w:r>
+      <w:proofErr w:type="spellEnd"/>
+      <w:r>
+        <w:t xml:space="preserve"> has a static counter to assign unique ids. These are cached by file name in a static map so </w:t>
+      </w:r>
+      <w:proofErr w:type="spellStart"/>
+      <w:r>
+        <w:t>HeapFiles</w:t>
+      </w:r>
+      <w:proofErr w:type="spellEnd"/>
+      <w:r>
+        <w:t xml:space="preserve"> with the same name won’t get different ids.</w:t>
       </w:r>
       <w:r>
         <w:t xml:space="preserve"> As such, I didn’t follow the recommended implementation of hashing.</w:t>
@@ -73,16 +149,72 @@
     </w:p>
     <w:p>
       <w:r>
-        <w:t>Most API changes were very minor, such as throwing IllegalArgumentExceptions on invalid inputs. Other changes made were adding implements Iterator/Iterable to different classes</w:t>
-      </w:r>
-      <w:r>
-        <w:t xml:space="preserve"> (Tuple, TupleDesc, and HeapPage)</w:t>
+        <w:t xml:space="preserve">Most API changes were very minor, such as throwing </w:t>
+      </w:r>
+      <w:proofErr w:type="spellStart"/>
+      <w:r>
+        <w:t>IllegalArgumentExceptions</w:t>
+      </w:r>
+      <w:proofErr w:type="spellEnd"/>
+      <w:r>
+        <w:t xml:space="preserve"> on invalid inputs. Other changes made were adding implements Iterator/</w:t>
+      </w:r>
+      <w:proofErr w:type="spellStart"/>
+      <w:r>
+        <w:t>Iterable</w:t>
+      </w:r>
+      <w:proofErr w:type="spellEnd"/>
+      <w:r>
+        <w:t xml:space="preserve"> to different classes</w:t>
+      </w:r>
+      <w:r>
+        <w:t xml:space="preserve"> (Tuple, </w:t>
+      </w:r>
+      <w:proofErr w:type="spellStart"/>
+      <w:r>
+        <w:t>TupleDesc</w:t>
+      </w:r>
+      <w:proofErr w:type="spellEnd"/>
+      <w:r>
+        <w:t xml:space="preserve">, and </w:t>
+      </w:r>
+      <w:proofErr w:type="spellStart"/>
+      <w:r>
+        <w:t>HeapPage</w:t>
+      </w:r>
+      <w:proofErr w:type="spellEnd"/>
+      <w:r>
+        <w:t>)</w:t>
       </w:r>
       <w:r>
         <w:t>.</w:t>
       </w:r>
       <w:r>
-        <w:t xml:space="preserve"> The most important change was to make the Page interface implement Iterable. This allows me to not have to cast Page to HeapPage in order to get an iterator in HeapFile. It also makes sense since all pages should have an iterator method that returns an Iterator&lt;Tuple&gt;.</w:t>
+        <w:t xml:space="preserve"> The most important change was to make the Page interface implement </w:t>
+      </w:r>
+      <w:proofErr w:type="spellStart"/>
+      <w:r>
+        <w:t>Iterable</w:t>
+      </w:r>
+      <w:proofErr w:type="spellEnd"/>
+      <w:r>
+        <w:t xml:space="preserve">. This allows me to not have to cast Page to </w:t>
+      </w:r>
+      <w:proofErr w:type="spellStart"/>
+      <w:r>
+        <w:t>HeapPage</w:t>
+      </w:r>
+      <w:proofErr w:type="spellEnd"/>
+      <w:r>
+        <w:t xml:space="preserve"> in order to get an iterator in </w:t>
+      </w:r>
+      <w:proofErr w:type="spellStart"/>
+      <w:r>
+        <w:t>HeapFile</w:t>
+      </w:r>
+      <w:proofErr w:type="spellEnd"/>
+      <w:r>
+        <w:t>. It also makes sense since all pages should have an iterator method that returns an Iterator&lt;Tuple&gt;.</w:t>
       </w:r>
       <w:r>
         <w:t xml:space="preserve"> </w:t>
@@ -120,8 +252,104 @@
       <w:r>
         <w:t>A list of my complaints about this assignment can be found in notes.txt.</w:t>
       </w:r>
-      <w:bookmarkStart w:id="0" w:name="_GoBack"/>
-      <w:bookmarkEnd w:id="0"/>
+    </w:p>
+    <w:p>
+      <w:r>
+        <w:t>My major complains are:</w:t>
+      </w:r>
+    </w:p>
+    <w:p>
+      <w:pPr>
+        <w:pStyle w:val="ListParagraph"/>
+        <w:numPr>
+          <w:ilvl w:val="0"/>
+          <w:numId w:val="1"/>
+        </w:numPr>
+      </w:pPr>
+      <w:r>
+        <w:t>The wrong exceptions are thrown constantly.</w:t>
+      </w:r>
+    </w:p>
+    <w:p>
+      <w:pPr>
+        <w:pStyle w:val="ListParagraph"/>
+        <w:numPr>
+          <w:ilvl w:val="0"/>
+          <w:numId w:val="1"/>
+        </w:numPr>
+      </w:pPr>
+      <w:r>
+        <w:t xml:space="preserve">The proposed implementation for </w:t>
+      </w:r>
+      <w:proofErr w:type="spellStart"/>
+      <w:r>
+        <w:t>HeapFile</w:t>
+      </w:r>
+      <w:proofErr w:type="spellEnd"/>
+      <w:r>
+        <w:t xml:space="preserve"> ids doesn’t guarantee uniqueness. After it states EXPLICITLY that it MUST be unique.</w:t>
+      </w:r>
+    </w:p>
+    <w:p>
+      <w:pPr>
+        <w:pStyle w:val="ListParagraph"/>
+        <w:numPr>
+          <w:ilvl w:val="0"/>
+          <w:numId w:val="1"/>
+        </w:numPr>
+      </w:pPr>
+      <w:r>
+        <w:t>The Page class should have an iterator method so I don’t have to cast.</w:t>
+      </w:r>
+    </w:p>
+    <w:p>
+      <w:pPr>
+        <w:pStyle w:val="ListParagraph"/>
+        <w:numPr>
+          <w:ilvl w:val="0"/>
+          <w:numId w:val="1"/>
+        </w:numPr>
+      </w:pPr>
+      <w:proofErr w:type="spellStart"/>
+      <w:r>
+        <w:t>PageId</w:t>
+      </w:r>
+      <w:proofErr w:type="spellEnd"/>
+      <w:r>
+        <w:t xml:space="preserve"> shouldn’t be an interface. It’s basic, there’s a table id and a page number! Because </w:t>
+      </w:r>
+      <w:proofErr w:type="spellStart"/>
+      <w:r>
+        <w:t>HeapFile</w:t>
+      </w:r>
+      <w:proofErr w:type="spellEnd"/>
+      <w:r>
+        <w:t xml:space="preserve"> requires a </w:t>
+      </w:r>
+      <w:proofErr w:type="spellStart"/>
+      <w:r>
+        <w:t>HeapPageId</w:t>
+      </w:r>
+      <w:proofErr w:type="spellEnd"/>
+      <w:r>
+        <w:t xml:space="preserve">, but other classes store a </w:t>
+      </w:r>
+      <w:proofErr w:type="spellStart"/>
+      <w:r>
+        <w:t>PageId</w:t>
+      </w:r>
+      <w:proofErr w:type="spellEnd"/>
+      <w:r>
+        <w:t xml:space="preserve">, I now have to create a new </w:t>
+      </w:r>
+      <w:proofErr w:type="spellStart"/>
+      <w:r>
+        <w:t>HeapPageId</w:t>
+      </w:r>
+      <w:proofErr w:type="spellEnd"/>
+      <w:r>
+        <w:t xml:space="preserve"> or cast the old one in order to use it.</w:t>
+      </w:r>
     </w:p>
     <w:sectPr>
       <w:pgSz w:w="12240" w:h="15840"/>
@@ -131,6 +359,127 @@
     </w:sectPr>
   </w:body>
 </w:document>
+</file>
+
+<file path=word/numbering.xml><?xml version="1.0" encoding="utf-8"?>
+<w:numbering xmlns:wpc="http://schemas.microsoft.com/office/word/2010/wordprocessingCanvas" xmlns:mc="http://schemas.openxmlformats.org/markup-compatibility/2006" xmlns:o="urn:schemas-microsoft-com:office:office" xmlns:r="http://schemas.openxmlformats.org/officeDocument/2006/relationships" xmlns:m="http://schemas.openxmlformats.org/officeDocument/2006/math" xmlns:v="urn:schemas-microsoft-com:vml" xmlns:wp14="http://schemas.microsoft.com/office/word/2010/wordprocessingDrawing" xmlns:wp="http://schemas.openxmlformats.org/drawingml/2006/wordprocessingDrawing" xmlns:w10="urn:schemas-microsoft-com:office:word" xmlns:w="http://schemas.openxmlformats.org/wordprocessingml/2006/main" xmlns:w14="http://schemas.microsoft.com/office/word/2010/wordml" xmlns:w15="http://schemas.microsoft.com/office/word/2012/wordml" xmlns:wpg="http://schemas.microsoft.com/office/word/2010/wordprocessingGroup" xmlns:wpi="http://schemas.microsoft.com/office/word/2010/wordprocessingInk" xmlns:wne="http://schemas.microsoft.com/office/word/2006/wordml" xmlns:wps="http://schemas.microsoft.com/office/word/2010/wordprocessingShape" mc:Ignorable="w14 w15 wp14">
+  <w:abstractNum w:abstractNumId="0">
+    <w:nsid w:val="4AE90129"/>
+    <w:multiLevelType w:val="hybridMultilevel"/>
+    <w:tmpl w:val="3FA86C1E"/>
+    <w:lvl w:ilvl="0" w:tplc="04090001">
+      <w:start w:val="1"/>
+      <w:numFmt w:val="bullet"/>
+      <w:lvlText w:val=""/>
+      <w:lvlJc w:val="left"/>
+      <w:pPr>
+        <w:ind w:left="720" w:hanging="360"/>
+      </w:pPr>
+      <w:rPr>
+        <w:rFonts w:ascii="Symbol" w:hAnsi="Symbol" w:hint="default"/>
+      </w:rPr>
+    </w:lvl>
+    <w:lvl w:ilvl="1" w:tplc="04090003" w:tentative="1">
+      <w:start w:val="1"/>
+      <w:numFmt w:val="bullet"/>
+      <w:lvlText w:val="o"/>
+      <w:lvlJc w:val="left"/>
+      <w:pPr>
+        <w:ind w:left="1440" w:hanging="360"/>
+      </w:pPr>
+      <w:rPr>
+        <w:rFonts w:ascii="Courier New" w:hAnsi="Courier New" w:cs="Courier New" w:hint="default"/>
+      </w:rPr>
+    </w:lvl>
+    <w:lvl w:ilvl="2" w:tplc="04090005" w:tentative="1">
+      <w:start w:val="1"/>
+      <w:numFmt w:val="bullet"/>
+      <w:lvlText w:val=""/>
+      <w:lvlJc w:val="left"/>
+      <w:pPr>
+        <w:ind w:left="2160" w:hanging="360"/>
+      </w:pPr>
+      <w:rPr>
+        <w:rFonts w:ascii="Wingdings" w:hAnsi="Wingdings" w:hint="default"/>
+      </w:rPr>
+    </w:lvl>
+    <w:lvl w:ilvl="3" w:tplc="04090001" w:tentative="1">
+      <w:start w:val="1"/>
+      <w:numFmt w:val="bullet"/>
+      <w:lvlText w:val=""/>
+      <w:lvlJc w:val="left"/>
+      <w:pPr>
+        <w:ind w:left="2880" w:hanging="360"/>
+      </w:pPr>
+      <w:rPr>
+        <w:rFonts w:ascii="Symbol" w:hAnsi="Symbol" w:hint="default"/>
+      </w:rPr>
+    </w:lvl>
+    <w:lvl w:ilvl="4" w:tplc="04090003" w:tentative="1">
+      <w:start w:val="1"/>
+      <w:numFmt w:val="bullet"/>
+      <w:lvlText w:val="o"/>
+      <w:lvlJc w:val="left"/>
+      <w:pPr>
+        <w:ind w:left="3600" w:hanging="360"/>
+      </w:pPr>
+      <w:rPr>
+        <w:rFonts w:ascii="Courier New" w:hAnsi="Courier New" w:cs="Courier New" w:hint="default"/>
+      </w:rPr>
+    </w:lvl>
+    <w:lvl w:ilvl="5" w:tplc="04090005" w:tentative="1">
+      <w:start w:val="1"/>
+      <w:numFmt w:val="bullet"/>
+      <w:lvlText w:val=""/>
+      <w:lvlJc w:val="left"/>
+      <w:pPr>
+        <w:ind w:left="4320" w:hanging="360"/>
+      </w:pPr>
+      <w:rPr>
+        <w:rFonts w:ascii="Wingdings" w:hAnsi="Wingdings" w:hint="default"/>
+      </w:rPr>
+    </w:lvl>
+    <w:lvl w:ilvl="6" w:tplc="04090001" w:tentative="1">
+      <w:start w:val="1"/>
+      <w:numFmt w:val="bullet"/>
+      <w:lvlText w:val=""/>
+      <w:lvlJc w:val="left"/>
+      <w:pPr>
+        <w:ind w:left="5040" w:hanging="360"/>
+      </w:pPr>
+      <w:rPr>
+        <w:rFonts w:ascii="Symbol" w:hAnsi="Symbol" w:hint="default"/>
+      </w:rPr>
+    </w:lvl>
+    <w:lvl w:ilvl="7" w:tplc="04090003" w:tentative="1">
+      <w:start w:val="1"/>
+      <w:numFmt w:val="bullet"/>
+      <w:lvlText w:val="o"/>
+      <w:lvlJc w:val="left"/>
+      <w:pPr>
+        <w:ind w:left="5760" w:hanging="360"/>
+      </w:pPr>
+      <w:rPr>
+        <w:rFonts w:ascii="Courier New" w:hAnsi="Courier New" w:cs="Courier New" w:hint="default"/>
+      </w:rPr>
+    </w:lvl>
+    <w:lvl w:ilvl="8" w:tplc="04090005" w:tentative="1">
+      <w:start w:val="1"/>
+      <w:numFmt w:val="bullet"/>
+      <w:lvlText w:val=""/>
+      <w:lvlJc w:val="left"/>
+      <w:pPr>
+        <w:ind w:left="6480" w:hanging="360"/>
+      </w:pPr>
+      <w:rPr>
+        <w:rFonts w:ascii="Wingdings" w:hAnsi="Wingdings" w:hint="default"/>
+      </w:rPr>
+    </w:lvl>
+  </w:abstractNum>
+  <w:num w:numId="1">
+    <w:abstractNumId w:val="0"/>
+  </w:num>
+</w:numbering>
 </file>
 
 <file path=word/styles.xml><?xml version="1.0" encoding="utf-8"?>
@@ -589,6 +938,17 @@
       <w:szCs w:val="26"/>
     </w:rPr>
   </w:style>
+  <w:style w:type="paragraph" w:styleId="ListParagraph">
+    <w:name w:val="List Paragraph"/>
+    <w:basedOn w:val="Normal"/>
+    <w:uiPriority w:val="34"/>
+    <w:qFormat/>
+    <w:rsid w:val="00C45443"/>
+    <w:pPr>
+      <w:ind w:left="720"/>
+      <w:contextualSpacing/>
+    </w:pPr>
+  </w:style>
 </w:styles>
 </file>
 

</xml_diff>

<commit_message>
Updated log and write up.
</commit_message>
<xml_diff>
--- a/lab1/answers.docx
+++ b/lab1/answers.docx
@@ -33,109 +33,56 @@
     </w:p>
     <w:p>
       <w:r>
-        <w:t xml:space="preserve">Tuple and </w:t>
-      </w:r>
-      <w:proofErr w:type="spellStart"/>
-      <w:r>
-        <w:t>TupleDesc</w:t>
-      </w:r>
-      <w:proofErr w:type="spellEnd"/>
-      <w:r>
-        <w:t xml:space="preserve"> were both implemented as lists. This makes the class work in </w:t>
-      </w:r>
-      <w:proofErr w:type="gramStart"/>
-      <w:r>
-        <w:t>O(</w:t>
-      </w:r>
-      <w:proofErr w:type="gramEnd"/>
-      <w:r>
-        <w:t xml:space="preserve">1) time for every method other than </w:t>
-      </w:r>
-      <w:proofErr w:type="spellStart"/>
-      <w:r>
-        <w:t>fieldNameToIndex</w:t>
-      </w:r>
-      <w:proofErr w:type="spellEnd"/>
-      <w:r>
-        <w:t xml:space="preserve"> (not including the ones that must be O(N)). I could make it </w:t>
-      </w:r>
-      <w:proofErr w:type="gramStart"/>
-      <w:r>
-        <w:t>O(</w:t>
-      </w:r>
-      <w:proofErr w:type="gramEnd"/>
-      <w:r>
-        <w:t>1) with a  map, but it’s not worth it.</w:t>
-      </w:r>
-    </w:p>
-    <w:p>
-      <w:r>
-        <w:t>Catalog is a pair of maps, one from names to ids and one from ids to relevant data (</w:t>
-      </w:r>
-      <w:proofErr w:type="spellStart"/>
-      <w:r>
-        <w:t>DbFile</w:t>
-      </w:r>
-      <w:proofErr w:type="spellEnd"/>
-      <w:r>
-        <w:t xml:space="preserve">, primary key, and name). This is </w:t>
-      </w:r>
-      <w:proofErr w:type="gramStart"/>
-      <w:r>
-        <w:t>O(</w:t>
-      </w:r>
-      <w:proofErr w:type="gramEnd"/>
-      <w:r>
-        <w:t>1) for all queries.</w:t>
-      </w:r>
-    </w:p>
-    <w:p>
-      <w:proofErr w:type="spellStart"/>
-      <w:r>
-        <w:t>BufferPool</w:t>
-      </w:r>
-      <w:proofErr w:type="spellEnd"/>
-      <w:r>
-        <w:t xml:space="preserve"> is a map from </w:t>
-      </w:r>
-      <w:proofErr w:type="spellStart"/>
-      <w:r>
-        <w:t>PageId</w:t>
-      </w:r>
-      <w:proofErr w:type="spellEnd"/>
-      <w:r>
-        <w:t xml:space="preserve"> to Page.</w:t>
-      </w:r>
-    </w:p>
-    <w:p>
-      <w:proofErr w:type="spellStart"/>
-      <w:r>
-        <w:t>HeapPage</w:t>
-      </w:r>
-      <w:proofErr w:type="spellEnd"/>
-      <w:r>
-        <w:t xml:space="preserve"> has a map from Tuple to its index in the Tuple array. It also has a list of empty slots for inserting new Tuple.</w:t>
-      </w:r>
-    </w:p>
-    <w:p>
-      <w:proofErr w:type="spellStart"/>
-      <w:r>
-        <w:t>HeapFile</w:t>
-      </w:r>
-      <w:proofErr w:type="spellEnd"/>
-      <w:r>
-        <w:t xml:space="preserve"> has a static counter to assign unique ids. These are cached by file name in a static map so </w:t>
-      </w:r>
-      <w:proofErr w:type="spellStart"/>
-      <w:r>
-        <w:t>HeapFiles</w:t>
-      </w:r>
-      <w:proofErr w:type="spellEnd"/>
-      <w:r>
-        <w:t xml:space="preserve"> with the same name won’t get different ids.</w:t>
-      </w:r>
-      <w:r>
-        <w:t xml:space="preserve"> As such, I didn’t follow the recommended implementation of hashing.</w:t>
+        <w:t>Tuple and TupleDesc were both implemented as lists. This makes the class work in O(1) time for every method other than fieldNameToIndex (not including the ones that must be O(N)). I could make it O(1) with a  map, but it’s not worth it.</w:t>
+      </w:r>
+    </w:p>
+    <w:p>
+      <w:r>
+        <w:t>Catalog is a pair of maps, one from names to ids and one from ids to relevant data (DbFile, primary key, and name). This is O(1) for all queries.</w:t>
+      </w:r>
+    </w:p>
+    <w:p>
+      <w:r>
+        <w:t>BufferPool is a map from PageId</w:t>
+      </w:r>
+      <w:r>
+        <w:t xml:space="preserve"> to Page</w:t>
+      </w:r>
+      <w:r>
+        <w:t xml:space="preserve"> to make that lookup O(1)</w:t>
+      </w:r>
+      <w:r>
+        <w:t>.</w:t>
+      </w:r>
+    </w:p>
+    <w:p>
+      <w:r>
+        <w:t>HeapPage has a map from Tuple to its index in the Tuple array. It also has a list of empty slots for inserting new Tuple.</w:t>
+      </w:r>
+      <w:r>
+        <w:t xml:space="preserve"> This makes lookup and insert O(1). These aren’t really useful for lab1 stuff, but I accidentally did insert and delete, so they were helpful there.</w:t>
+      </w:r>
+    </w:p>
+    <w:p>
+      <w:r>
+        <w:t>HeapFile has a static counter to assign unique ids. These are cached by file name in a static map so HeapFiles with the same name won’t get different ids.</w:t>
+      </w:r>
+      <w:r>
+        <w:t xml:space="preserve"> As such, I didn’t follow the recommended </w:t>
+      </w:r>
+      <w:r>
+        <w:t xml:space="preserve">bad </w:t>
+      </w:r>
+      <w:r>
+        <w:t>implementation of hashing.</w:t>
+      </w:r>
+    </w:p>
+    <w:p>
+      <w:r>
+        <w:t xml:space="preserve">My HeapPage and HeapFile iterator classes have similar implementations. </w:t>
+      </w:r>
+      <w:r>
+        <w:t>They are greedy in that they immediately find the next tuple after returning the last one. This is done under the assumption that if an iterator is being used they will probably scan all of the items and it better fits the idea that hasNext is not a mutator method.</w:t>
       </w:r>
     </w:p>
     <w:p/>
@@ -149,72 +96,28 @@
     </w:p>
     <w:p>
       <w:r>
-        <w:t xml:space="preserve">Most API changes were very minor, such as throwing </w:t>
-      </w:r>
-      <w:proofErr w:type="spellStart"/>
-      <w:r>
-        <w:t>IllegalArgumentExceptions</w:t>
-      </w:r>
-      <w:proofErr w:type="spellEnd"/>
-      <w:r>
-        <w:t xml:space="preserve"> on invalid inputs. Other changes made were adding implements Iterator/</w:t>
-      </w:r>
-      <w:proofErr w:type="spellStart"/>
-      <w:r>
-        <w:t>Iterable</w:t>
-      </w:r>
-      <w:proofErr w:type="spellEnd"/>
-      <w:r>
-        <w:t xml:space="preserve"> to different classes</w:t>
-      </w:r>
-      <w:r>
-        <w:t xml:space="preserve"> (Tuple, </w:t>
-      </w:r>
-      <w:proofErr w:type="spellStart"/>
-      <w:r>
-        <w:t>TupleDesc</w:t>
-      </w:r>
-      <w:proofErr w:type="spellEnd"/>
-      <w:r>
-        <w:t xml:space="preserve">, and </w:t>
-      </w:r>
-      <w:proofErr w:type="spellStart"/>
-      <w:r>
-        <w:t>HeapPage</w:t>
-      </w:r>
-      <w:proofErr w:type="spellEnd"/>
-      <w:r>
-        <w:t>)</w:t>
+        <w:t>Most API changes were very minor, such as throwing IllegalArgumentExceptions on invalid inputs.</w:t>
+      </w:r>
+      <w:r>
+        <w:t xml:space="preserve"> I also changed Catalog.addTable</w:t>
+      </w:r>
+      <w:r>
+        <w:t>(DbFile file, String name)</w:t>
+      </w:r>
+      <w:r>
+        <w:t xml:space="preserve"> to pass null to the other Catalog.addTable method since the empty string is a valid field name and could accidentally create a primary key.</w:t>
+      </w:r>
+      <w:r>
+        <w:t xml:space="preserve"> Other changes made were adding implements Iterator/Iterable to different classes</w:t>
+      </w:r>
+      <w:r>
+        <w:t xml:space="preserve"> (Tuple, TupleDesc, and HeapPage)</w:t>
       </w:r>
       <w:r>
         <w:t>.</w:t>
       </w:r>
       <w:r>
-        <w:t xml:space="preserve"> The most important change was to make the Page interface implement </w:t>
-      </w:r>
-      <w:proofErr w:type="spellStart"/>
-      <w:r>
-        <w:t>Iterable</w:t>
-      </w:r>
-      <w:proofErr w:type="spellEnd"/>
-      <w:r>
-        <w:t xml:space="preserve">. This allows me to not have to cast Page to </w:t>
-      </w:r>
-      <w:proofErr w:type="spellStart"/>
-      <w:r>
-        <w:t>HeapPage</w:t>
-      </w:r>
-      <w:proofErr w:type="spellEnd"/>
-      <w:r>
-        <w:t xml:space="preserve"> in order to get an iterator in </w:t>
-      </w:r>
-      <w:proofErr w:type="spellStart"/>
-      <w:r>
-        <w:t>HeapFile</w:t>
-      </w:r>
-      <w:proofErr w:type="spellEnd"/>
-      <w:r>
-        <w:t>. It also makes sense since all pages should have an iterator method that returns an Iterator&lt;Tuple&gt;.</w:t>
+        <w:t xml:space="preserve"> The most important change was to make the Page interface implement Iterable. This allows me to not have to cast Page to HeapPage in order to get an iterator in HeapFile. It also makes sense since all pages should have an iterator method that returns an Iterator&lt;Tuple&gt;.</w:t>
       </w:r>
       <w:r>
         <w:t xml:space="preserve"> </w:t>
@@ -240,17 +143,29 @@
         <w:pStyle w:val="Heading2"/>
       </w:pPr>
       <w:r>
+        <w:lastRenderedPageBreak/>
         <w:t>Other</w:t>
       </w:r>
     </w:p>
     <w:p>
       <w:r>
-        <w:t>I spent around 15 hours implementing and reviewing this assignment.</w:t>
-      </w:r>
-    </w:p>
-    <w:p>
-      <w:r>
-        <w:t>A list of my complaints about this assignment can be found in notes.txt.</w:t>
+        <w:t>I spent around 16</w:t>
+      </w:r>
+      <w:bookmarkStart w:id="0" w:name="_GoBack"/>
+      <w:bookmarkEnd w:id="0"/>
+      <w:r>
+        <w:t xml:space="preserve"> hours implementing and reviewing this assignment.</w:t>
+      </w:r>
+    </w:p>
+    <w:p>
+      <w:r>
+        <w:t xml:space="preserve">A </w:t>
+      </w:r>
+      <w:r>
+        <w:t xml:space="preserve">full </w:t>
+      </w:r>
+      <w:r>
+        <w:t>list of my complaints about this assignment can be found in notes.txt.</w:t>
       </w:r>
     </w:p>
     <w:p>
@@ -279,15 +194,7 @@
         </w:numPr>
       </w:pPr>
       <w:r>
-        <w:t xml:space="preserve">The proposed implementation for </w:t>
-      </w:r>
-      <w:proofErr w:type="spellStart"/>
-      <w:r>
-        <w:t>HeapFile</w:t>
-      </w:r>
-      <w:proofErr w:type="spellEnd"/>
-      <w:r>
-        <w:t xml:space="preserve"> ids doesn’t guarantee uniqueness. After it states EXPLICITLY that it MUST be unique.</w:t>
+        <w:t>The proposed implementation for HeapFile ids doesn’t guarantee uniqueness. After it states EXPLICITLY that it MUST be unique.</w:t>
       </w:r>
     </w:p>
     <w:p>
@@ -310,45 +217,14 @@
           <w:numId w:val="1"/>
         </w:numPr>
       </w:pPr>
-      <w:proofErr w:type="spellStart"/>
-      <w:r>
-        <w:t>PageId</w:t>
-      </w:r>
-      <w:proofErr w:type="spellEnd"/>
-      <w:r>
-        <w:t xml:space="preserve"> shouldn’t be an interface. It’s basic, there’s a table id and a page number! Because </w:t>
-      </w:r>
-      <w:proofErr w:type="spellStart"/>
-      <w:r>
-        <w:t>HeapFile</w:t>
-      </w:r>
-      <w:proofErr w:type="spellEnd"/>
-      <w:r>
-        <w:t xml:space="preserve"> requires a </w:t>
-      </w:r>
-      <w:proofErr w:type="spellStart"/>
-      <w:r>
-        <w:t>HeapPageId</w:t>
-      </w:r>
-      <w:proofErr w:type="spellEnd"/>
-      <w:r>
-        <w:t xml:space="preserve">, but other classes store a </w:t>
-      </w:r>
-      <w:proofErr w:type="spellStart"/>
-      <w:r>
-        <w:t>PageId</w:t>
-      </w:r>
-      <w:proofErr w:type="spellEnd"/>
-      <w:r>
-        <w:t xml:space="preserve">, I now have to create a new </w:t>
-      </w:r>
-      <w:proofErr w:type="spellStart"/>
-      <w:r>
-        <w:t>HeapPageId</w:t>
-      </w:r>
-      <w:proofErr w:type="spellEnd"/>
-      <w:r>
-        <w:t xml:space="preserve"> or cast the old one in order to use it.</w:t>
+      <w:r>
+        <w:t>PageId should</w:t>
+      </w:r>
+      <w:r>
+        <w:t>n’t be an interface. It’s basic;</w:t>
+      </w:r>
+      <w:r>
+        <w:t xml:space="preserve"> there’s a table id and a page number! Because HeapFile requires a HeapPageId, but other classes store a PageId, I now have to create a new HeapPageId or cast the old one in order to use it.</w:t>
       </w:r>
     </w:p>
     <w:sectPr>

</xml_diff>

<commit_message>
FINAL COMMIT FOR LAB 1. Updated log and write up.
</commit_message>
<xml_diff>
--- a/lab1/answers.docx
+++ b/lab1/answers.docx
@@ -33,109 +33,56 @@
     </w:p>
     <w:p>
       <w:r>
-        <w:t xml:space="preserve">Tuple and </w:t>
-      </w:r>
-      <w:proofErr w:type="spellStart"/>
-      <w:r>
-        <w:t>TupleDesc</w:t>
-      </w:r>
-      <w:proofErr w:type="spellEnd"/>
-      <w:r>
-        <w:t xml:space="preserve"> were both implemented as lists. This makes the class work in </w:t>
-      </w:r>
-      <w:proofErr w:type="gramStart"/>
-      <w:r>
-        <w:t>O(</w:t>
-      </w:r>
-      <w:proofErr w:type="gramEnd"/>
-      <w:r>
-        <w:t xml:space="preserve">1) time for every method other than </w:t>
-      </w:r>
-      <w:proofErr w:type="spellStart"/>
-      <w:r>
-        <w:t>fieldNameToIndex</w:t>
-      </w:r>
-      <w:proofErr w:type="spellEnd"/>
-      <w:r>
-        <w:t xml:space="preserve"> (not including the ones that must be O(N)). I could make it </w:t>
-      </w:r>
-      <w:proofErr w:type="gramStart"/>
-      <w:r>
-        <w:t>O(</w:t>
-      </w:r>
-      <w:proofErr w:type="gramEnd"/>
-      <w:r>
-        <w:t>1) with a  map, but it’s not worth it.</w:t>
-      </w:r>
-    </w:p>
-    <w:p>
-      <w:r>
-        <w:t>Catalog is a pair of maps, one from names to ids and one from ids to relevant data (</w:t>
-      </w:r>
-      <w:proofErr w:type="spellStart"/>
-      <w:r>
-        <w:t>DbFile</w:t>
-      </w:r>
-      <w:proofErr w:type="spellEnd"/>
-      <w:r>
-        <w:t xml:space="preserve">, primary key, and name). This is </w:t>
-      </w:r>
-      <w:proofErr w:type="gramStart"/>
-      <w:r>
-        <w:t>O(</w:t>
-      </w:r>
-      <w:proofErr w:type="gramEnd"/>
-      <w:r>
-        <w:t>1) for all queries.</w:t>
-      </w:r>
-    </w:p>
-    <w:p>
-      <w:proofErr w:type="spellStart"/>
-      <w:r>
-        <w:t>BufferPool</w:t>
-      </w:r>
-      <w:proofErr w:type="spellEnd"/>
-      <w:r>
-        <w:t xml:space="preserve"> is a map from </w:t>
-      </w:r>
-      <w:proofErr w:type="spellStart"/>
-      <w:r>
-        <w:t>PageId</w:t>
-      </w:r>
-      <w:proofErr w:type="spellEnd"/>
-      <w:r>
-        <w:t xml:space="preserve"> to Page.</w:t>
-      </w:r>
-    </w:p>
-    <w:p>
-      <w:proofErr w:type="spellStart"/>
-      <w:r>
-        <w:t>HeapPage</w:t>
-      </w:r>
-      <w:proofErr w:type="spellEnd"/>
-      <w:r>
-        <w:t xml:space="preserve"> has a map from Tuple to its index in the Tuple array. It also has a list of empty slots for inserting new Tuple.</w:t>
-      </w:r>
-    </w:p>
-    <w:p>
-      <w:proofErr w:type="spellStart"/>
-      <w:r>
-        <w:t>HeapFile</w:t>
-      </w:r>
-      <w:proofErr w:type="spellEnd"/>
-      <w:r>
-        <w:t xml:space="preserve"> has a static counter to assign unique ids. These are cached by file name in a static map so </w:t>
-      </w:r>
-      <w:proofErr w:type="spellStart"/>
-      <w:r>
-        <w:t>HeapFiles</w:t>
-      </w:r>
-      <w:proofErr w:type="spellEnd"/>
-      <w:r>
-        <w:t xml:space="preserve"> with the same name won’t get different ids.</w:t>
-      </w:r>
-      <w:r>
-        <w:t xml:space="preserve"> As such, I didn’t follow the recommended implementation of hashing.</w:t>
+        <w:t>Tuple and TupleDesc were both implemented as lists. This makes the class work in O(1) time for every method other than fieldNameToIndex (not including the ones that must be O(N)). I could make it O(1) with a  map, but it’s not worth it.</w:t>
+      </w:r>
+    </w:p>
+    <w:p>
+      <w:r>
+        <w:t>Catalog is a pair of maps, one from names to ids and one from ids to relevant data (DbFile, primary key, and name). This is O(1) for all queries.</w:t>
+      </w:r>
+    </w:p>
+    <w:p>
+      <w:r>
+        <w:t>BufferPool is a map from PageId</w:t>
+      </w:r>
+      <w:r>
+        <w:t xml:space="preserve"> to Page</w:t>
+      </w:r>
+      <w:r>
+        <w:t xml:space="preserve"> to make that lookup O(1)</w:t>
+      </w:r>
+      <w:r>
+        <w:t>.</w:t>
+      </w:r>
+    </w:p>
+    <w:p>
+      <w:r>
+        <w:t>HeapPage has a map from Tuple to its index in the Tuple array. It also has a list of empty slots for inserting new Tuple.</w:t>
+      </w:r>
+      <w:r>
+        <w:t xml:space="preserve"> This makes lookup and insert O(1). These aren’t really useful for lab1 stuff, but I accidentally did insert and delete, so they were helpful there.</w:t>
+      </w:r>
+    </w:p>
+    <w:p>
+      <w:r>
+        <w:t>HeapFile has a static counter to assign unique ids. These are cached by file name in a static map so HeapFiles with the same name won’t get different ids.</w:t>
+      </w:r>
+      <w:r>
+        <w:t xml:space="preserve"> As such, I didn’t follow the recommended </w:t>
+      </w:r>
+      <w:r>
+        <w:t xml:space="preserve">bad </w:t>
+      </w:r>
+      <w:r>
+        <w:t>implementation of hashing.</w:t>
+      </w:r>
+    </w:p>
+    <w:p>
+      <w:r>
+        <w:t xml:space="preserve">My HeapPage and HeapFile iterator classes have similar implementations. </w:t>
+      </w:r>
+      <w:r>
+        <w:t>They are greedy in that they immediately find the next tuple after returning the last one. This is done under the assumption that if an iterator is being used they will probably scan all of the items and it better fits the idea that hasNext is not a mutator method.</w:t>
       </w:r>
     </w:p>
     <w:p/>
@@ -149,72 +96,28 @@
     </w:p>
     <w:p>
       <w:r>
-        <w:t xml:space="preserve">Most API changes were very minor, such as throwing </w:t>
-      </w:r>
-      <w:proofErr w:type="spellStart"/>
-      <w:r>
-        <w:t>IllegalArgumentExceptions</w:t>
-      </w:r>
-      <w:proofErr w:type="spellEnd"/>
-      <w:r>
-        <w:t xml:space="preserve"> on invalid inputs. Other changes made were adding implements Iterator/</w:t>
-      </w:r>
-      <w:proofErr w:type="spellStart"/>
-      <w:r>
-        <w:t>Iterable</w:t>
-      </w:r>
-      <w:proofErr w:type="spellEnd"/>
-      <w:r>
-        <w:t xml:space="preserve"> to different classes</w:t>
-      </w:r>
-      <w:r>
-        <w:t xml:space="preserve"> (Tuple, </w:t>
-      </w:r>
-      <w:proofErr w:type="spellStart"/>
-      <w:r>
-        <w:t>TupleDesc</w:t>
-      </w:r>
-      <w:proofErr w:type="spellEnd"/>
-      <w:r>
-        <w:t xml:space="preserve">, and </w:t>
-      </w:r>
-      <w:proofErr w:type="spellStart"/>
-      <w:r>
-        <w:t>HeapPage</w:t>
-      </w:r>
-      <w:proofErr w:type="spellEnd"/>
-      <w:r>
-        <w:t>)</w:t>
+        <w:t>Most API changes were very minor, such as throwing IllegalArgumentExceptions on invalid inputs.</w:t>
+      </w:r>
+      <w:r>
+        <w:t xml:space="preserve"> I also changed Catalog.addTable</w:t>
+      </w:r>
+      <w:r>
+        <w:t>(DbFile file, String name)</w:t>
+      </w:r>
+      <w:r>
+        <w:t xml:space="preserve"> to pass null to the other Catalog.addTable method since the empty string is a valid field name and could accidentally create a primary key.</w:t>
+      </w:r>
+      <w:r>
+        <w:t xml:space="preserve"> Other changes made were adding implements Iterator/Iterable to different classes</w:t>
+      </w:r>
+      <w:r>
+        <w:t xml:space="preserve"> (Tuple, TupleDesc, and HeapPage)</w:t>
       </w:r>
       <w:r>
         <w:t>.</w:t>
       </w:r>
       <w:r>
-        <w:t xml:space="preserve"> The most important change was to make the Page interface implement </w:t>
-      </w:r>
-      <w:proofErr w:type="spellStart"/>
-      <w:r>
-        <w:t>Iterable</w:t>
-      </w:r>
-      <w:proofErr w:type="spellEnd"/>
-      <w:r>
-        <w:t xml:space="preserve">. This allows me to not have to cast Page to </w:t>
-      </w:r>
-      <w:proofErr w:type="spellStart"/>
-      <w:r>
-        <w:t>HeapPage</w:t>
-      </w:r>
-      <w:proofErr w:type="spellEnd"/>
-      <w:r>
-        <w:t xml:space="preserve"> in order to get an iterator in </w:t>
-      </w:r>
-      <w:proofErr w:type="spellStart"/>
-      <w:r>
-        <w:t>HeapFile</w:t>
-      </w:r>
-      <w:proofErr w:type="spellEnd"/>
-      <w:r>
-        <w:t>. It also makes sense since all pages should have an iterator method that returns an Iterator&lt;Tuple&gt;.</w:t>
+        <w:t xml:space="preserve"> The most important change was to make the Page interface implement Iterable. This allows me to not have to cast Page to HeapPage in order to get an iterator in HeapFile. It also makes sense since all pages should have an iterator method that returns an Iterator&lt;Tuple&gt;.</w:t>
       </w:r>
       <w:r>
         <w:t xml:space="preserve"> </w:t>
@@ -240,17 +143,29 @@
         <w:pStyle w:val="Heading2"/>
       </w:pPr>
       <w:r>
+        <w:lastRenderedPageBreak/>
         <w:t>Other</w:t>
       </w:r>
     </w:p>
     <w:p>
       <w:r>
-        <w:t>I spent around 15 hours implementing and reviewing this assignment.</w:t>
-      </w:r>
-    </w:p>
-    <w:p>
-      <w:r>
-        <w:t>A list of my complaints about this assignment can be found in notes.txt.</w:t>
+        <w:t>I spent around 16</w:t>
+      </w:r>
+      <w:bookmarkStart w:id="0" w:name="_GoBack"/>
+      <w:bookmarkEnd w:id="0"/>
+      <w:r>
+        <w:t xml:space="preserve"> hours implementing and reviewing this assignment.</w:t>
+      </w:r>
+    </w:p>
+    <w:p>
+      <w:r>
+        <w:t xml:space="preserve">A </w:t>
+      </w:r>
+      <w:r>
+        <w:t xml:space="preserve">full </w:t>
+      </w:r>
+      <w:r>
+        <w:t>list of my complaints about this assignment can be found in notes.txt.</w:t>
       </w:r>
     </w:p>
     <w:p>
@@ -279,15 +194,7 @@
         </w:numPr>
       </w:pPr>
       <w:r>
-        <w:t xml:space="preserve">The proposed implementation for </w:t>
-      </w:r>
-      <w:proofErr w:type="spellStart"/>
-      <w:r>
-        <w:t>HeapFile</w:t>
-      </w:r>
-      <w:proofErr w:type="spellEnd"/>
-      <w:r>
-        <w:t xml:space="preserve"> ids doesn’t guarantee uniqueness. After it states EXPLICITLY that it MUST be unique.</w:t>
+        <w:t>The proposed implementation for HeapFile ids doesn’t guarantee uniqueness. After it states EXPLICITLY that it MUST be unique.</w:t>
       </w:r>
     </w:p>
     <w:p>
@@ -310,45 +217,14 @@
           <w:numId w:val="1"/>
         </w:numPr>
       </w:pPr>
-      <w:proofErr w:type="spellStart"/>
-      <w:r>
-        <w:t>PageId</w:t>
-      </w:r>
-      <w:proofErr w:type="spellEnd"/>
-      <w:r>
-        <w:t xml:space="preserve"> shouldn’t be an interface. It’s basic, there’s a table id and a page number! Because </w:t>
-      </w:r>
-      <w:proofErr w:type="spellStart"/>
-      <w:r>
-        <w:t>HeapFile</w:t>
-      </w:r>
-      <w:proofErr w:type="spellEnd"/>
-      <w:r>
-        <w:t xml:space="preserve"> requires a </w:t>
-      </w:r>
-      <w:proofErr w:type="spellStart"/>
-      <w:r>
-        <w:t>HeapPageId</w:t>
-      </w:r>
-      <w:proofErr w:type="spellEnd"/>
-      <w:r>
-        <w:t xml:space="preserve">, but other classes store a </w:t>
-      </w:r>
-      <w:proofErr w:type="spellStart"/>
-      <w:r>
-        <w:t>PageId</w:t>
-      </w:r>
-      <w:proofErr w:type="spellEnd"/>
-      <w:r>
-        <w:t xml:space="preserve">, I now have to create a new </w:t>
-      </w:r>
-      <w:proofErr w:type="spellStart"/>
-      <w:r>
-        <w:t>HeapPageId</w:t>
-      </w:r>
-      <w:proofErr w:type="spellEnd"/>
-      <w:r>
-        <w:t xml:space="preserve"> or cast the old one in order to use it.</w:t>
+      <w:r>
+        <w:t>PageId should</w:t>
+      </w:r>
+      <w:r>
+        <w:t>n’t be an interface. It’s basic;</w:t>
+      </w:r>
+      <w:r>
+        <w:t xml:space="preserve"> there’s a table id and a page number! Because HeapFile requires a HeapPageId, but other classes store a PageId, I now have to create a new HeapPageId or cast the old one in order to use it.</w:t>
       </w:r>
     </w:p>
     <w:sectPr>

</xml_diff>

<commit_message>
Removed references to lab1 in writeup.
</commit_message>
<xml_diff>
--- a/lab1/answers.docx
+++ b/lab1/answers.docx
@@ -9,7 +9,10 @@
     </w:p>
     <w:p>
       <w:r>
-        <w:t>4/12/2013</w:t>
+        <w:t>4/26</w:t>
+      </w:r>
+      <w:r>
+        <w:t>/2013</w:t>
       </w:r>
     </w:p>
     <w:p>
@@ -19,7 +22,7 @@
     </w:p>
     <w:p>
       <w:r>
-        <w:t>Lab1</w:t>
+        <w:t>Lab 2</w:t>
       </w:r>
     </w:p>
     <w:p/>
@@ -31,58 +34,13 @@
         <w:t>Design Decisions</w:t>
       </w:r>
     </w:p>
+    <w:p/>
     <w:p>
-      <w:r>
-        <w:t>Tuple and TupleDesc were both implemented as lists. This makes the class work in O(1) time for every method other than fieldNameToIndex (not including the ones that must be O(N)). I could make it O(1) with a  map, but it’s not worth it.</w:t>
-      </w:r>
-    </w:p>
-    <w:p>
-      <w:r>
-        <w:t>Catalog is a pair of maps, one from names to ids and one from ids to relevant data (DbFile, primary key, and name). This is O(1) for all queries.</w:t>
-      </w:r>
-    </w:p>
-    <w:p>
-      <w:r>
-        <w:t>BufferPool is a map from PageId</w:t>
-      </w:r>
-      <w:r>
-        <w:t xml:space="preserve"> to Page</w:t>
-      </w:r>
-      <w:r>
-        <w:t xml:space="preserve"> to make that lookup O(1)</w:t>
-      </w:r>
-      <w:r>
-        <w:t>.</w:t>
-      </w:r>
-    </w:p>
-    <w:p>
-      <w:r>
-        <w:t>HeapPage has a map from Tuple to its index in the Tuple array. It also has a list of empty slots for inserting new Tuple.</w:t>
-      </w:r>
-      <w:r>
-        <w:t xml:space="preserve"> This makes lookup and insert O(1). These aren’t really useful for lab1 stuff, but I accidentally did insert and delete, so they were helpful there.</w:t>
-      </w:r>
-    </w:p>
-    <w:p>
-      <w:r>
-        <w:t>HeapFile has a static counter to assign unique ids. These are cached by file name in a static map so HeapFiles with the same name won’t get different ids.</w:t>
-      </w:r>
-      <w:r>
-        <w:t xml:space="preserve"> As such, I didn’t follow the recommended </w:t>
-      </w:r>
-      <w:r>
-        <w:t xml:space="preserve">bad </w:t>
-      </w:r>
-      <w:r>
-        <w:t>implementation of hashing.</w:t>
-      </w:r>
-    </w:p>
-    <w:p>
-      <w:r>
-        <w:t xml:space="preserve">My HeapPage and HeapFile iterator classes have similar implementations. </w:t>
-      </w:r>
-      <w:r>
-        <w:t>They are greedy in that they immediately find the next tuple after returning the last one. This is done under the assumption that if an iterator is being used they will probably scan all of the items and it better fits the idea that hasNext is not a mutator method.</w:t>
+      <w:pPr>
+        <w:pStyle w:val="Heading2"/>
+      </w:pPr>
+      <w:r>
+        <w:t>API Changes</w:t>
       </w:r>
     </w:p>
     <w:p/>
@@ -91,36 +49,18 @@
         <w:pStyle w:val="Heading2"/>
       </w:pPr>
       <w:r>
-        <w:t>API Changes</w:t>
+        <w:t>Incomplete/Missing Implementation</w:t>
       </w:r>
     </w:p>
     <w:p>
       <w:r>
-        <w:t>Most API changes were very minor, such as throwing IllegalArgumentExceptions on invalid inputs.</w:t>
-      </w:r>
-      <w:r>
-        <w:t xml:space="preserve"> I also changed Catalog.addTable</w:t>
-      </w:r>
-      <w:r>
-        <w:t>(DbFile file, String name)</w:t>
-      </w:r>
-      <w:r>
-        <w:t xml:space="preserve"> to pass null to the other Catalog.addTable method since the empty string is a valid field name and could accidentally create a primary key.</w:t>
-      </w:r>
-      <w:r>
-        <w:t xml:space="preserve"> Other changes made were adding implements Iterator/Iterable to different classes</w:t>
-      </w:r>
-      <w:r>
-        <w:t xml:space="preserve"> (Tuple, TupleDesc, and HeapPage)</w:t>
-      </w:r>
-      <w:r>
-        <w:t>.</w:t>
-      </w:r>
-      <w:r>
-        <w:t xml:space="preserve"> The most important change was to make the Page interface implement Iterable. This allows me to not have to cast Page to HeapPage in order to get an iterator in HeapFile. It also makes sense since all pages should have an iterator method that returns an Iterator&lt;Tuple&gt;.</w:t>
-      </w:r>
-      <w:r>
-        <w:t xml:space="preserve"> </w:t>
+        <w:t>Not</w:t>
+      </w:r>
+      <w:r>
+        <w:t>hing that was required for lab 2</w:t>
+      </w:r>
+      <w:r>
+        <w:t xml:space="preserve"> was left unimplemented.</w:t>
       </w:r>
     </w:p>
     <w:p/>
@@ -129,48 +69,7 @@
         <w:pStyle w:val="Heading2"/>
       </w:pPr>
       <w:r>
-        <w:t>Incomplete/Missing Implementation</w:t>
-      </w:r>
-    </w:p>
-    <w:p>
-      <w:r>
-        <w:t>Nothing that was required for lab 1 was left unimplemented.</w:t>
-      </w:r>
-    </w:p>
-    <w:p/>
-    <w:p>
-      <w:pPr>
-        <w:pStyle w:val="Heading2"/>
-      </w:pPr>
-      <w:r>
-        <w:lastRenderedPageBreak/>
         <w:t>Other</w:t>
-      </w:r>
-    </w:p>
-    <w:p>
-      <w:r>
-        <w:t>I spent around 16</w:t>
-      </w:r>
-      <w:bookmarkStart w:id="0" w:name="_GoBack"/>
-      <w:bookmarkEnd w:id="0"/>
-      <w:r>
-        <w:t xml:space="preserve"> hours implementing and reviewing this assignment.</w:t>
-      </w:r>
-    </w:p>
-    <w:p>
-      <w:r>
-        <w:t xml:space="preserve">A </w:t>
-      </w:r>
-      <w:r>
-        <w:t xml:space="preserve">full </w:t>
-      </w:r>
-      <w:r>
-        <w:t>list of my complaints about this assignment can be found in notes.txt.</w:t>
-      </w:r>
-    </w:p>
-    <w:p>
-      <w:r>
-        <w:t>My major complains are:</w:t>
       </w:r>
     </w:p>
     <w:p>
@@ -181,51 +80,6 @@
           <w:numId w:val="1"/>
         </w:numPr>
       </w:pPr>
-      <w:r>
-        <w:t>The wrong exceptions are thrown constantly.</w:t>
-      </w:r>
-    </w:p>
-    <w:p>
-      <w:pPr>
-        <w:pStyle w:val="ListParagraph"/>
-        <w:numPr>
-          <w:ilvl w:val="0"/>
-          <w:numId w:val="1"/>
-        </w:numPr>
-      </w:pPr>
-      <w:r>
-        <w:t>The proposed implementation for HeapFile ids doesn’t guarantee uniqueness. After it states EXPLICITLY that it MUST be unique.</w:t>
-      </w:r>
-    </w:p>
-    <w:p>
-      <w:pPr>
-        <w:pStyle w:val="ListParagraph"/>
-        <w:numPr>
-          <w:ilvl w:val="0"/>
-          <w:numId w:val="1"/>
-        </w:numPr>
-      </w:pPr>
-      <w:r>
-        <w:t>The Page class should have an iterator method so I don’t have to cast.</w:t>
-      </w:r>
-    </w:p>
-    <w:p>
-      <w:pPr>
-        <w:pStyle w:val="ListParagraph"/>
-        <w:numPr>
-          <w:ilvl w:val="0"/>
-          <w:numId w:val="1"/>
-        </w:numPr>
-      </w:pPr>
-      <w:r>
-        <w:t>PageId should</w:t>
-      </w:r>
-      <w:r>
-        <w:t>n’t be an interface. It’s basic;</w:t>
-      </w:r>
-      <w:r>
-        <w:t xml:space="preserve"> there’s a table id and a page number! Because HeapFile requires a HeapPageId, but other classes store a PageId, I now have to create a new HeapPageId or cast the old one in order to use it.</w:t>
-      </w:r>
     </w:p>
     <w:sectPr>
       <w:pgSz w:w="12240" w:h="15840"/>

</xml_diff>

<commit_message>
Updated notes and writeup.
</commit_message>
<xml_diff>
--- a/lab1/answers.docx
+++ b/lab1/answers.docx
@@ -9,10 +9,8 @@
     </w:p>
     <w:p>
       <w:r>
-        <w:t>4/29</w:t>
-      </w:r>
-      <w:bookmarkStart w:id="0" w:name="_GoBack"/>
-      <w:bookmarkEnd w:id="0"/>
+        <w:t>5/13</w:t>
+      </w:r>
       <w:r>
         <w:t>/2013</w:t>
       </w:r>
@@ -24,7 +22,7 @@
     </w:p>
     <w:p>
       <w:r>
-        <w:t>Lab 2</w:t>
+        <w:t>Lab 3</w:t>
       </w:r>
     </w:p>
     <w:p/>
@@ -37,69 +35,27 @@
       </w:r>
     </w:p>
     <w:p>
-      <w:r>
-        <w:t>I used a least recently used policy for buffer pool eviction. It isn’t the most efficient policy, but since there’s only 50 pages, time complexity isn’t really a problem. It’s also very easy to implement.</w:t>
+      <w:pPr>
+        <w:pStyle w:val="Heading2"/>
+      </w:pPr>
+      <w:r>
+        <w:t>API Changes</w:t>
       </w:r>
     </w:p>
     <w:p>
-      <w:r>
-        <w:t>I am currently using a nested loop join. This isn’t very good though, as it means the second and third queries never complete (query 2 ran for over 48 hours). I would prefer to use a hash algorithm. I’d read in a reasonable-sized number of tuples from one child, put them in a hash table, then read in the second child and look for matches. Then I’d repeat until I’d finished the entire first child. This is much faster since I’d have a roughly O(1) lookup for each tuple instead of O(N).</w:t>
+      <w:pPr>
+        <w:pStyle w:val="Heading2"/>
+      </w:pPr>
+      <w:r>
+        <w:t>Incomplete/Missing Implementation</w:t>
       </w:r>
     </w:p>
     <w:p>
       <w:r>
-        <w:t>Since both aggregators use count, and it’s unrelated to content, I abstracted it out, so StringAggregator is basically a wrapper over the abstract. Otherwise I used a number of different iterators to handle all of the special cases in IntegerAggregator.</w:t>
-      </w:r>
-    </w:p>
-    <w:p>
-      <w:r>
-        <w:t>All of my operators find the next tuple immediately after returning the previous one. This is to keep to the pattern that hasNext is not a mutator.</w:t>
-      </w:r>
-    </w:p>
-    <w:p>
-      <w:pPr>
-        <w:pStyle w:val="Heading2"/>
-      </w:pPr>
-      <w:r>
-        <w:t>API Changes</w:t>
-      </w:r>
-    </w:p>
-    <w:p>
-      <w:r>
-        <w:t xml:space="preserve">The aggregator interface didn’t make sense. We had to </w:t>
-      </w:r>
-      <w:r>
-        <w:t xml:space="preserve">build and </w:t>
-      </w:r>
-      <w:r>
-        <w:t xml:space="preserve">process the tuples in the aggregator, but the aggregator didn’t know what to call </w:t>
-      </w:r>
-      <w:r>
-        <w:t>the columns</w:t>
-      </w:r>
-      <w:r>
-        <w:t>. So we had to reset the TupleDesc for each Tuple. I added additional constructors that took strings for column names. This worked much better.</w:t>
-      </w:r>
-    </w:p>
-    <w:p>
-      <w:r>
-        <w:t>I added an addPage method to BufferPool for when you need to insert a Tuple and there are no free slots.</w:t>
-      </w:r>
-    </w:p>
-    <w:p>
-      <w:pPr>
-        <w:pStyle w:val="Heading2"/>
-      </w:pPr>
-      <w:r>
-        <w:t>Incomplete/Missing Implementation</w:t>
-      </w:r>
-    </w:p>
-    <w:p>
-      <w:r>
         <w:t>Not</w:t>
       </w:r>
       <w:r>
-        <w:t>hing that was required for lab 2</w:t>
+        <w:t>hing that was required for lab 3</w:t>
       </w:r>
       <w:r>
         <w:t xml:space="preserve"> was left unimplemented.</w:t>
@@ -121,48 +77,6 @@
           <w:numId w:val="1"/>
         </w:numPr>
       </w:pPr>
-      <w:r>
-        <w:t>I’m not a fan of how much things move back and forth between HeapFile, BufferPool, and HeapPage. It’s not so much the interaction I hate, as the constant casting. It seems unnecessary.</w:t>
-      </w:r>
-    </w:p>
-    <w:p>
-      <w:pPr>
-        <w:pStyle w:val="ListParagraph"/>
-        <w:numPr>
-          <w:ilvl w:val="0"/>
-          <w:numId w:val="1"/>
-        </w:numPr>
-      </w:pPr>
-      <w:r>
-        <w:t>You don’t have a way to add a page in the DbFile interface. This means I have to assume it’s a HeapFile and cast again.</w:t>
-      </w:r>
-    </w:p>
-    <w:p>
-      <w:pPr>
-        <w:pStyle w:val="ListParagraph"/>
-        <w:numPr>
-          <w:ilvl w:val="0"/>
-          <w:numId w:val="1"/>
-        </w:numPr>
-      </w:pPr>
-      <w:r>
-        <w:t xml:space="preserve">For a full list, see notes.txt. For my </w:t>
-      </w:r>
-      <w:r>
-        <w:t>time spent</w:t>
-      </w:r>
-      <w:r>
-        <w:t>, check log.txt</w:t>
-      </w:r>
-      <w:r>
-        <w:t xml:space="preserve"> (around 13 hours)</w:t>
-      </w:r>
-      <w:r>
-        <w:t>.</w:t>
-      </w:r>
-      <w:r>
-        <w:t xml:space="preserve"> For my times, see times.txt.</w:t>
-      </w:r>
     </w:p>
     <w:sectPr>
       <w:pgSz w:w="12240" w:h="15840"/>

</xml_diff>